<commit_message>
add full_project presentation + fixes
</commit_message>
<xml_diff>
--- a/design_artifacts/part2/Tech stack.docx
+++ b/design_artifacts/part2/Tech stack.docx
@@ -7,7 +7,6 @@
         <w:rPr>
           <w:sz w:val="32"/>
           <w:szCs w:val="32"/>
-          <w:lang w:val="en-US"/>
         </w:rPr>
       </w:pPr>
       <w:r>
@@ -21,7 +20,6 @@
         <w:rPr>
           <w:sz w:val="32"/>
           <w:szCs w:val="32"/>
-          <w:lang w:val="en-US"/>
         </w:rPr>
         <w:t>:</w:t>
       </w:r>
@@ -46,7 +44,14 @@
           <w:szCs w:val="32"/>
           <w:lang w:val="en-US"/>
         </w:rPr>
-        <w:t>web-</w:t>
+        <w:t>web</w:t>
+      </w:r>
+      <w:r>
+        <w:rPr>
+          <w:sz w:val="32"/>
+          <w:szCs w:val="32"/>
+        </w:rPr>
+        <w:t>-</w:t>
       </w:r>
       <w:r>
         <w:rPr>
@@ -59,7 +64,6 @@
         <w:rPr>
           <w:sz w:val="32"/>
           <w:szCs w:val="32"/>
-          <w:lang w:val="en-US"/>
         </w:rPr>
         <w:t>:</w:t>
       </w:r>
@@ -269,6 +273,7 @@
           <w:szCs w:val="32"/>
         </w:rPr>
       </w:pPr>
+      <w:proofErr w:type="spellStart"/>
       <w:r>
         <w:rPr>
           <w:sz w:val="32"/>
@@ -277,13 +282,110 @@
         </w:rPr>
         <w:t>C</w:t>
       </w:r>
+      <w:proofErr w:type="spellEnd"/>
     </w:p>
     <w:p>
       <w:pPr>
         <w:rPr>
           <w:sz w:val="32"/>
           <w:szCs w:val="32"/>
-          <w:lang w:val="en-US"/>
+        </w:rPr>
+      </w:pPr>
+      <w:r>
+        <w:rPr>
+          <w:sz w:val="32"/>
+          <w:szCs w:val="32"/>
+          <w:lang w:val="en-US"/>
+        </w:rPr>
+        <w:t>Fridge</w:t>
+      </w:r>
+      <w:r>
+        <w:rPr>
+          <w:sz w:val="32"/>
+          <w:szCs w:val="32"/>
+        </w:rPr>
+        <w:t>/</w:t>
+      </w:r>
+      <w:r>
+        <w:rPr>
+          <w:sz w:val="32"/>
+          <w:szCs w:val="32"/>
+          <w:lang w:val="en-US"/>
+        </w:rPr>
+        <w:t>Supermarket</w:t>
+      </w:r>
+      <w:r>
+        <w:rPr>
+          <w:sz w:val="32"/>
+          <w:szCs w:val="32"/>
+        </w:rPr>
+        <w:t xml:space="preserve"> – требуют согласованности и повышенной надежности при работе с текущими продуктами пользователя и хранения финансовой информации о заказах =&gt; </w:t>
+      </w:r>
+      <w:r>
+        <w:rPr>
+          <w:b/>
+          <w:bCs/>
+          <w:sz w:val="32"/>
+          <w:szCs w:val="32"/>
+          <w:lang w:val="en-US"/>
+        </w:rPr>
+        <w:t>ACID</w:t>
+      </w:r>
+    </w:p>
+    <w:p>
+      <w:pPr>
+        <w:rPr>
+          <w:sz w:val="32"/>
+          <w:szCs w:val="32"/>
+        </w:rPr>
+      </w:pPr>
+      <w:r>
+        <w:rPr>
+          <w:sz w:val="32"/>
+          <w:szCs w:val="32"/>
+          <w:lang w:val="en-US"/>
+        </w:rPr>
+        <w:t>Statistics</w:t>
+      </w:r>
+      <w:r>
+        <w:rPr>
+          <w:sz w:val="32"/>
+          <w:szCs w:val="32"/>
+        </w:rPr>
+        <w:t xml:space="preserve"> – требует повышенной производительности, масштабируемости и </w:t>
+      </w:r>
+      <w:proofErr w:type="spellStart"/>
+      <w:r>
+        <w:rPr>
+          <w:sz w:val="32"/>
+          <w:szCs w:val="32"/>
+        </w:rPr>
+        <w:t>распределенности</w:t>
+      </w:r>
+      <w:proofErr w:type="spellEnd"/>
+      <w:r>
+        <w:rPr>
+          <w:sz w:val="32"/>
+          <w:szCs w:val="32"/>
+        </w:rPr>
+        <w:t xml:space="preserve"> при работе с большими объемами данных. В это же время не требуется постоянная согласованность =&gt; </w:t>
+      </w:r>
+      <w:r>
+        <w:rPr>
+          <w:b/>
+          <w:bCs/>
+          <w:sz w:val="32"/>
+          <w:szCs w:val="32"/>
+          <w:lang w:val="en-US"/>
+        </w:rPr>
+        <w:t>BASE</w:t>
+      </w:r>
+    </w:p>
+    <w:p>
+      <w:pPr>
+        <w:rPr>
+          <w:sz w:val="32"/>
+          <w:szCs w:val="32"/>
         </w:rPr>
       </w:pPr>
     </w:p>
@@ -440,6 +542,146 @@
     </w:lvl>
   </w:abstractNum>
   <w:abstractNum w:abstractNumId="1" w15:restartNumberingAfterBreak="0">
+    <w:nsid w:val="6FDE5593"/>
+    <w:multiLevelType w:val="hybridMultilevel"/>
+    <w:tmpl w:val="435A2BB2"/>
+    <w:lvl w:ilvl="0" w:tplc="C10223E4">
+      <w:start w:val="1"/>
+      <w:numFmt w:val="bullet"/>
+      <w:lvlText w:val="•"/>
+      <w:lvlJc w:val="left"/>
+      <w:pPr>
+        <w:tabs>
+          <w:tab w:val="num" w:pos="720"/>
+        </w:tabs>
+        <w:ind w:left="720" w:hanging="360"/>
+      </w:pPr>
+      <w:rPr>
+        <w:rFonts w:ascii="Arial" w:hAnsi="Arial" w:hint="default"/>
+      </w:rPr>
+    </w:lvl>
+    <w:lvl w:ilvl="1" w:tplc="3B360714" w:tentative="1">
+      <w:start w:val="1"/>
+      <w:numFmt w:val="bullet"/>
+      <w:lvlText w:val="•"/>
+      <w:lvlJc w:val="left"/>
+      <w:pPr>
+        <w:tabs>
+          <w:tab w:val="num" w:pos="1440"/>
+        </w:tabs>
+        <w:ind w:left="1440" w:hanging="360"/>
+      </w:pPr>
+      <w:rPr>
+        <w:rFonts w:ascii="Arial" w:hAnsi="Arial" w:hint="default"/>
+      </w:rPr>
+    </w:lvl>
+    <w:lvl w:ilvl="2" w:tplc="0136BE54" w:tentative="1">
+      <w:start w:val="1"/>
+      <w:numFmt w:val="bullet"/>
+      <w:lvlText w:val="•"/>
+      <w:lvlJc w:val="left"/>
+      <w:pPr>
+        <w:tabs>
+          <w:tab w:val="num" w:pos="2160"/>
+        </w:tabs>
+        <w:ind w:left="2160" w:hanging="360"/>
+      </w:pPr>
+      <w:rPr>
+        <w:rFonts w:ascii="Arial" w:hAnsi="Arial" w:hint="default"/>
+      </w:rPr>
+    </w:lvl>
+    <w:lvl w:ilvl="3" w:tplc="52026982" w:tentative="1">
+      <w:start w:val="1"/>
+      <w:numFmt w:val="bullet"/>
+      <w:lvlText w:val="•"/>
+      <w:lvlJc w:val="left"/>
+      <w:pPr>
+        <w:tabs>
+          <w:tab w:val="num" w:pos="2880"/>
+        </w:tabs>
+        <w:ind w:left="2880" w:hanging="360"/>
+      </w:pPr>
+      <w:rPr>
+        <w:rFonts w:ascii="Arial" w:hAnsi="Arial" w:hint="default"/>
+      </w:rPr>
+    </w:lvl>
+    <w:lvl w:ilvl="4" w:tplc="1DE406A2" w:tentative="1">
+      <w:start w:val="1"/>
+      <w:numFmt w:val="bullet"/>
+      <w:lvlText w:val="•"/>
+      <w:lvlJc w:val="left"/>
+      <w:pPr>
+        <w:tabs>
+          <w:tab w:val="num" w:pos="3600"/>
+        </w:tabs>
+        <w:ind w:left="3600" w:hanging="360"/>
+      </w:pPr>
+      <w:rPr>
+        <w:rFonts w:ascii="Arial" w:hAnsi="Arial" w:hint="default"/>
+      </w:rPr>
+    </w:lvl>
+    <w:lvl w:ilvl="5" w:tplc="F5BE3FDC" w:tentative="1">
+      <w:start w:val="1"/>
+      <w:numFmt w:val="bullet"/>
+      <w:lvlText w:val="•"/>
+      <w:lvlJc w:val="left"/>
+      <w:pPr>
+        <w:tabs>
+          <w:tab w:val="num" w:pos="4320"/>
+        </w:tabs>
+        <w:ind w:left="4320" w:hanging="360"/>
+      </w:pPr>
+      <w:rPr>
+        <w:rFonts w:ascii="Arial" w:hAnsi="Arial" w:hint="default"/>
+      </w:rPr>
+    </w:lvl>
+    <w:lvl w:ilvl="6" w:tplc="28243BCA" w:tentative="1">
+      <w:start w:val="1"/>
+      <w:numFmt w:val="bullet"/>
+      <w:lvlText w:val="•"/>
+      <w:lvlJc w:val="left"/>
+      <w:pPr>
+        <w:tabs>
+          <w:tab w:val="num" w:pos="5040"/>
+        </w:tabs>
+        <w:ind w:left="5040" w:hanging="360"/>
+      </w:pPr>
+      <w:rPr>
+        <w:rFonts w:ascii="Arial" w:hAnsi="Arial" w:hint="default"/>
+      </w:rPr>
+    </w:lvl>
+    <w:lvl w:ilvl="7" w:tplc="3E08267C" w:tentative="1">
+      <w:start w:val="1"/>
+      <w:numFmt w:val="bullet"/>
+      <w:lvlText w:val="•"/>
+      <w:lvlJc w:val="left"/>
+      <w:pPr>
+        <w:tabs>
+          <w:tab w:val="num" w:pos="5760"/>
+        </w:tabs>
+        <w:ind w:left="5760" w:hanging="360"/>
+      </w:pPr>
+      <w:rPr>
+        <w:rFonts w:ascii="Arial" w:hAnsi="Arial" w:hint="default"/>
+      </w:rPr>
+    </w:lvl>
+    <w:lvl w:ilvl="8" w:tplc="C4F2F7A4" w:tentative="1">
+      <w:start w:val="1"/>
+      <w:numFmt w:val="bullet"/>
+      <w:lvlText w:val="•"/>
+      <w:lvlJc w:val="left"/>
+      <w:pPr>
+        <w:tabs>
+          <w:tab w:val="num" w:pos="6480"/>
+        </w:tabs>
+        <w:ind w:left="6480" w:hanging="360"/>
+      </w:pPr>
+      <w:rPr>
+        <w:rFonts w:ascii="Arial" w:hAnsi="Arial" w:hint="default"/>
+      </w:rPr>
+    </w:lvl>
+  </w:abstractNum>
+  <w:abstractNum w:abstractNumId="2" w15:restartNumberingAfterBreak="0">
     <w:nsid w:val="7B27633B"/>
     <w:multiLevelType w:val="hybridMultilevel"/>
     <w:tmpl w:val="165072FE"/>
@@ -549,6 +791,146 @@
       </w:pPr>
       <w:rPr>
         <w:rFonts w:ascii="Wingdings" w:hAnsi="Wingdings" w:hint="default"/>
+      </w:rPr>
+    </w:lvl>
+  </w:abstractNum>
+  <w:abstractNum w:abstractNumId="3" w15:restartNumberingAfterBreak="0">
+    <w:nsid w:val="7ED75616"/>
+    <w:multiLevelType w:val="hybridMultilevel"/>
+    <w:tmpl w:val="C37273B0"/>
+    <w:lvl w:ilvl="0" w:tplc="A40AAD68">
+      <w:start w:val="1"/>
+      <w:numFmt w:val="bullet"/>
+      <w:lvlText w:val="•"/>
+      <w:lvlJc w:val="left"/>
+      <w:pPr>
+        <w:tabs>
+          <w:tab w:val="num" w:pos="720"/>
+        </w:tabs>
+        <w:ind w:left="720" w:hanging="360"/>
+      </w:pPr>
+      <w:rPr>
+        <w:rFonts w:ascii="Arial" w:hAnsi="Arial" w:hint="default"/>
+      </w:rPr>
+    </w:lvl>
+    <w:lvl w:ilvl="1" w:tplc="F38615C4" w:tentative="1">
+      <w:start w:val="1"/>
+      <w:numFmt w:val="bullet"/>
+      <w:lvlText w:val="•"/>
+      <w:lvlJc w:val="left"/>
+      <w:pPr>
+        <w:tabs>
+          <w:tab w:val="num" w:pos="1440"/>
+        </w:tabs>
+        <w:ind w:left="1440" w:hanging="360"/>
+      </w:pPr>
+      <w:rPr>
+        <w:rFonts w:ascii="Arial" w:hAnsi="Arial" w:hint="default"/>
+      </w:rPr>
+    </w:lvl>
+    <w:lvl w:ilvl="2" w:tplc="84EE0E6C" w:tentative="1">
+      <w:start w:val="1"/>
+      <w:numFmt w:val="bullet"/>
+      <w:lvlText w:val="•"/>
+      <w:lvlJc w:val="left"/>
+      <w:pPr>
+        <w:tabs>
+          <w:tab w:val="num" w:pos="2160"/>
+        </w:tabs>
+        <w:ind w:left="2160" w:hanging="360"/>
+      </w:pPr>
+      <w:rPr>
+        <w:rFonts w:ascii="Arial" w:hAnsi="Arial" w:hint="default"/>
+      </w:rPr>
+    </w:lvl>
+    <w:lvl w:ilvl="3" w:tplc="BFF227AA" w:tentative="1">
+      <w:start w:val="1"/>
+      <w:numFmt w:val="bullet"/>
+      <w:lvlText w:val="•"/>
+      <w:lvlJc w:val="left"/>
+      <w:pPr>
+        <w:tabs>
+          <w:tab w:val="num" w:pos="2880"/>
+        </w:tabs>
+        <w:ind w:left="2880" w:hanging="360"/>
+      </w:pPr>
+      <w:rPr>
+        <w:rFonts w:ascii="Arial" w:hAnsi="Arial" w:hint="default"/>
+      </w:rPr>
+    </w:lvl>
+    <w:lvl w:ilvl="4" w:tplc="2704186E" w:tentative="1">
+      <w:start w:val="1"/>
+      <w:numFmt w:val="bullet"/>
+      <w:lvlText w:val="•"/>
+      <w:lvlJc w:val="left"/>
+      <w:pPr>
+        <w:tabs>
+          <w:tab w:val="num" w:pos="3600"/>
+        </w:tabs>
+        <w:ind w:left="3600" w:hanging="360"/>
+      </w:pPr>
+      <w:rPr>
+        <w:rFonts w:ascii="Arial" w:hAnsi="Arial" w:hint="default"/>
+      </w:rPr>
+    </w:lvl>
+    <w:lvl w:ilvl="5" w:tplc="8BB29D3A" w:tentative="1">
+      <w:start w:val="1"/>
+      <w:numFmt w:val="bullet"/>
+      <w:lvlText w:val="•"/>
+      <w:lvlJc w:val="left"/>
+      <w:pPr>
+        <w:tabs>
+          <w:tab w:val="num" w:pos="4320"/>
+        </w:tabs>
+        <w:ind w:left="4320" w:hanging="360"/>
+      </w:pPr>
+      <w:rPr>
+        <w:rFonts w:ascii="Arial" w:hAnsi="Arial" w:hint="default"/>
+      </w:rPr>
+    </w:lvl>
+    <w:lvl w:ilvl="6" w:tplc="45BCC116" w:tentative="1">
+      <w:start w:val="1"/>
+      <w:numFmt w:val="bullet"/>
+      <w:lvlText w:val="•"/>
+      <w:lvlJc w:val="left"/>
+      <w:pPr>
+        <w:tabs>
+          <w:tab w:val="num" w:pos="5040"/>
+        </w:tabs>
+        <w:ind w:left="5040" w:hanging="360"/>
+      </w:pPr>
+      <w:rPr>
+        <w:rFonts w:ascii="Arial" w:hAnsi="Arial" w:hint="default"/>
+      </w:rPr>
+    </w:lvl>
+    <w:lvl w:ilvl="7" w:tplc="D9BCB3C4" w:tentative="1">
+      <w:start w:val="1"/>
+      <w:numFmt w:val="bullet"/>
+      <w:lvlText w:val="•"/>
+      <w:lvlJc w:val="left"/>
+      <w:pPr>
+        <w:tabs>
+          <w:tab w:val="num" w:pos="5760"/>
+        </w:tabs>
+        <w:ind w:left="5760" w:hanging="360"/>
+      </w:pPr>
+      <w:rPr>
+        <w:rFonts w:ascii="Arial" w:hAnsi="Arial" w:hint="default"/>
+      </w:rPr>
+    </w:lvl>
+    <w:lvl w:ilvl="8" w:tplc="FBC0AEE4" w:tentative="1">
+      <w:start w:val="1"/>
+      <w:numFmt w:val="bullet"/>
+      <w:lvlText w:val="•"/>
+      <w:lvlJc w:val="left"/>
+      <w:pPr>
+        <w:tabs>
+          <w:tab w:val="num" w:pos="6480"/>
+        </w:tabs>
+        <w:ind w:left="6480" w:hanging="360"/>
+      </w:pPr>
+      <w:rPr>
+        <w:rFonts w:ascii="Arial" w:hAnsi="Arial" w:hint="default"/>
       </w:rPr>
     </w:lvl>
   </w:abstractNum>
@@ -556,6 +938,12 @@
     <w:abstractNumId w:val="0"/>
   </w:num>
   <w:num w:numId="2" w16cid:durableId="1052654778">
+    <w:abstractNumId w:val="2"/>
+  </w:num>
+  <w:num w:numId="3" w16cid:durableId="185412772">
+    <w:abstractNumId w:val="3"/>
+  </w:num>
+  <w:num w:numId="4" w16cid:durableId="109008542">
     <w:abstractNumId w:val="1"/>
   </w:num>
 </w:numbering>

</xml_diff>